<commit_message>
add artice 5 to raw documentation
</commit_message>
<xml_diff>
--- a/documentation.docx
+++ b/documentation.docx
@@ -481,6 +481,15 @@
           <w:lang w:eastAsia="ja-JP"/>
         </w:rPr>
         <w:t>, website</w:t>
+      </w:r>
+      <w:r>
+        <w:rPr>
+          <w:rFonts w:eastAsiaTheme="majorEastAsia" w:cs="Times New Roman"/>
+          <w:bCs/>
+          <w:color w:val="000000" w:themeColor="text1"/>
+          <w:lang w:eastAsia="ja-JP"/>
+        </w:rPr>
+        <w:t>, pytorch</w:t>
       </w:r>
     </w:p>
     <w:p>
@@ -1053,6 +1062,798 @@
     </w:p>
     <w:p>
       <w:pPr>
+        <w:pStyle w:val="1"/>
+        <w:rPr>
+          <w:lang w:val="uk-UA"/>
+        </w:rPr>
+      </w:pPr>
+      <w:r>
+        <w:rPr>
+          <w:lang w:val="uk-UA"/>
+        </w:rPr>
+        <w:t>Навчання моделі</w:t>
+      </w:r>
+    </w:p>
+    <w:p>
+      <w:pPr>
+        <w:rPr>
+          <w:lang w:val="uk-UA"/>
+        </w:rPr>
+      </w:pPr>
+      <w:r>
+        <w:rPr>
+          <w:lang w:val="uk-UA"/>
+        </w:rPr>
+        <w:t xml:space="preserve">У цій частині проекту за мету було поставлено створити і </w:t>
+      </w:r>
+      <w:r>
+        <w:rPr>
+          <w:lang w:val="uk-UA"/>
+        </w:rPr>
+        <w:t>навчити</w:t>
+      </w:r>
+      <w:r>
+        <w:rPr>
+          <w:lang w:val="uk-UA"/>
+        </w:rPr>
+        <w:t xml:space="preserve"> модель для класифікації часу. Для цього </w:t>
+      </w:r>
+      <w:r>
+        <w:rPr>
+          <w:lang w:val="uk-UA"/>
+        </w:rPr>
+        <w:t>у</w:t>
+      </w:r>
+      <w:r>
+        <w:rPr>
+          <w:lang w:val="uk-UA"/>
+        </w:rPr>
+        <w:t xml:space="preserve"> розпорядженні</w:t>
+      </w:r>
+      <w:r>
+        <w:rPr>
+          <w:lang w:val="uk-UA"/>
+        </w:rPr>
+        <w:t xml:space="preserve"> студентів</w:t>
+      </w:r>
+      <w:r>
+        <w:rPr>
+          <w:lang w:val="uk-UA"/>
+        </w:rPr>
+        <w:t xml:space="preserve"> був </w:t>
+      </w:r>
+      <w:r>
+        <w:rPr>
+          <w:lang w:val="uk-UA"/>
+        </w:rPr>
+        <w:t>набір даних</w:t>
+      </w:r>
+      <w:r>
+        <w:rPr>
+          <w:lang w:val="uk-UA"/>
+        </w:rPr>
+        <w:t xml:space="preserve"> із онлайн платформи </w:t>
+      </w:r>
+      <w:r>
+        <w:t>Kaggle</w:t>
+      </w:r>
+      <w:r>
+        <w:rPr>
+          <w:lang w:val="uk-UA"/>
+        </w:rPr>
+        <w:t xml:space="preserve">. </w:t>
+      </w:r>
+      <w:r>
+        <w:rPr>
+          <w:lang w:val="uk-UA"/>
+        </w:rPr>
+        <w:t xml:space="preserve">Цей датасет складався із 50 тисяч картинок розміром 300 </w:t>
+      </w:r>
+      <w:r>
+        <w:rPr>
+          <w:lang w:val="uk-UA"/>
+        </w:rPr>
+        <w:t>на</w:t>
+      </w:r>
+      <w:r>
+        <w:rPr>
+          <w:lang w:val="ru-RU"/>
+        </w:rPr>
+        <w:t xml:space="preserve"> 300 </w:t>
+      </w:r>
+      <w:r>
+        <w:rPr>
+          <w:lang w:val="uk-UA"/>
+        </w:rPr>
+        <w:t>пікселів</w:t>
+      </w:r>
+      <w:r>
+        <w:rPr>
+          <w:lang w:val="uk-UA"/>
+        </w:rPr>
+        <w:t xml:space="preserve"> і відповідних міток для кожної картинки, які включали в собі годину від 0 до 1</w:t>
+      </w:r>
+      <w:r>
+        <w:rPr>
+          <w:lang w:val="uk-UA"/>
+        </w:rPr>
+        <w:t>2</w:t>
+      </w:r>
+      <w:r>
+        <w:rPr>
+          <w:lang w:val="uk-UA"/>
+        </w:rPr>
+        <w:t xml:space="preserve"> та хвилину від 0 до 59. Створювати модель було вирішено у </w:t>
+      </w:r>
+      <w:r>
+        <w:t>python</w:t>
+      </w:r>
+      <w:r>
+        <w:rPr>
+          <w:lang w:val="ru-RU"/>
+        </w:rPr>
+        <w:t xml:space="preserve"> </w:t>
+      </w:r>
+      <w:r>
+        <w:rPr>
+          <w:lang w:val="uk-UA"/>
+        </w:rPr>
+        <w:t xml:space="preserve">з використанням бібліотеки </w:t>
+      </w:r>
+      <w:r>
+        <w:t>pytorch</w:t>
+      </w:r>
+      <w:r>
+        <w:rPr>
+          <w:lang w:val="ru-RU"/>
+        </w:rPr>
+        <w:t xml:space="preserve">. </w:t>
+      </w:r>
+      <w:r>
+        <w:rPr>
+          <w:lang w:val="uk-UA"/>
+        </w:rPr>
+        <w:t xml:space="preserve">Перед тим як використовувати зображення з </w:t>
+      </w:r>
+      <w:proofErr w:type="spellStart"/>
+      <w:r>
+        <w:rPr>
+          <w:lang w:val="uk-UA"/>
+        </w:rPr>
+        <w:t>датасету</w:t>
+      </w:r>
+      <w:proofErr w:type="spellEnd"/>
+      <w:r>
+        <w:rPr>
+          <w:lang w:val="uk-UA"/>
+        </w:rPr>
+        <w:t xml:space="preserve">, їх потрібно було попередньо обробити, щоб зменшити розмір вступного простору. Тому кожна фотографія пройшла перетворення </w:t>
+      </w:r>
+      <w:r>
+        <w:rPr>
+          <w:lang w:val="uk-UA"/>
+        </w:rPr>
+        <w:t xml:space="preserve">з </w:t>
+      </w:r>
+      <w:r>
+        <w:rPr>
+          <w:lang w:val="uk-UA"/>
+        </w:rPr>
+        <w:t xml:space="preserve">розміру 300 на 300 у розмір 100 на 100. Крім цього із трьох колірних каналів було отримано один канал, який відображав зображення у градації сірого кольору, що зменшило вступний простір </w:t>
+      </w:r>
+      <w:r>
+        <w:rPr>
+          <w:lang w:val="uk-UA"/>
+        </w:rPr>
+        <w:t xml:space="preserve">ще в три рази. Всі ці оброблені зображення було поділено на навчальний, </w:t>
+      </w:r>
+      <w:proofErr w:type="spellStart"/>
+      <w:r>
+        <w:rPr>
+          <w:lang w:val="uk-UA"/>
+        </w:rPr>
+        <w:t>валідаційний</w:t>
+      </w:r>
+      <w:proofErr w:type="spellEnd"/>
+      <w:r>
+        <w:rPr>
+          <w:lang w:val="uk-UA"/>
+        </w:rPr>
+        <w:t xml:space="preserve"> і </w:t>
+      </w:r>
+      <w:proofErr w:type="spellStart"/>
+      <w:r>
+        <w:rPr>
+          <w:lang w:val="uk-UA"/>
+        </w:rPr>
+        <w:t>тестувальні</w:t>
+      </w:r>
+      <w:proofErr w:type="spellEnd"/>
+      <w:r>
+        <w:rPr>
+          <w:lang w:val="uk-UA"/>
+        </w:rPr>
+        <w:t xml:space="preserve"> </w:t>
+      </w:r>
+      <w:proofErr w:type="spellStart"/>
+      <w:r>
+        <w:rPr>
+          <w:lang w:val="uk-UA"/>
+        </w:rPr>
+        <w:t>датасети</w:t>
+      </w:r>
+      <w:proofErr w:type="spellEnd"/>
+      <w:r>
+        <w:rPr>
+          <w:lang w:val="uk-UA"/>
+        </w:rPr>
+        <w:t xml:space="preserve">, при цьому із цих трьох </w:t>
+      </w:r>
+      <w:proofErr w:type="spellStart"/>
+      <w:r>
+        <w:rPr>
+          <w:lang w:val="uk-UA"/>
+        </w:rPr>
+        <w:t>датасетів</w:t>
+      </w:r>
+      <w:proofErr w:type="spellEnd"/>
+      <w:r>
+        <w:rPr>
+          <w:lang w:val="uk-UA"/>
+        </w:rPr>
+        <w:t xml:space="preserve"> в подальшому було сформовано </w:t>
+      </w:r>
+      <w:proofErr w:type="spellStart"/>
+      <w:r>
+        <w:rPr>
+          <w:lang w:val="uk-UA"/>
+        </w:rPr>
+        <w:t>даталоудери</w:t>
+      </w:r>
+      <w:proofErr w:type="spellEnd"/>
+      <w:r>
+        <w:rPr>
+          <w:lang w:val="uk-UA"/>
+        </w:rPr>
+        <w:t xml:space="preserve"> з розміром </w:t>
+      </w:r>
+      <w:proofErr w:type="spellStart"/>
+      <w:r>
+        <w:rPr>
+          <w:lang w:val="uk-UA"/>
+        </w:rPr>
+        <w:t>бетчу</w:t>
+      </w:r>
+      <w:proofErr w:type="spellEnd"/>
+      <w:r>
+        <w:rPr>
+          <w:lang w:val="uk-UA"/>
+        </w:rPr>
+        <w:t xml:space="preserve"> в 32 зображення, що запобігає перевантаженню </w:t>
+      </w:r>
+      <w:proofErr w:type="spellStart"/>
+      <w:r>
+        <w:rPr>
+          <w:lang w:val="uk-UA"/>
+        </w:rPr>
+        <w:t>памяті</w:t>
+      </w:r>
+      <w:proofErr w:type="spellEnd"/>
+      <w:r>
+        <w:rPr>
+          <w:lang w:val="uk-UA"/>
+        </w:rPr>
+        <w:t xml:space="preserve"> пристрою.</w:t>
+      </w:r>
+      <w:r>
+        <w:rPr>
+          <w:lang w:val="uk-UA"/>
+        </w:rPr>
+        <w:t xml:space="preserve"> Були також написані цикли для тренування і тестування моделі.</w:t>
+      </w:r>
+    </w:p>
+    <w:p>
+      <w:pPr>
+        <w:rPr>
+          <w:lang w:val="uk-UA"/>
+        </w:rPr>
+      </w:pPr>
+      <w:r>
+        <w:rPr>
+          <w:lang w:val="uk-UA"/>
+        </w:rPr>
+        <w:t xml:space="preserve">Наступним кроком став підбір </w:t>
+      </w:r>
+      <w:proofErr w:type="spellStart"/>
+      <w:r>
+        <w:rPr>
+          <w:lang w:val="uk-UA"/>
+        </w:rPr>
+        <w:t>гіперпараметрів</w:t>
+      </w:r>
+      <w:proofErr w:type="spellEnd"/>
+      <w:r>
+        <w:rPr>
+          <w:lang w:val="uk-UA"/>
+        </w:rPr>
+        <w:t xml:space="preserve"> і різних </w:t>
+      </w:r>
+      <w:proofErr w:type="spellStart"/>
+      <w:r>
+        <w:rPr>
+          <w:lang w:val="uk-UA"/>
+        </w:rPr>
+        <w:t>архітектур</w:t>
+      </w:r>
+      <w:proofErr w:type="spellEnd"/>
+      <w:r>
+        <w:rPr>
+          <w:lang w:val="uk-UA"/>
+        </w:rPr>
+        <w:t xml:space="preserve"> моделі. Автори протестували різні варіації </w:t>
+      </w:r>
+      <w:proofErr w:type="spellStart"/>
+      <w:r>
+        <w:rPr>
+          <w:lang w:val="uk-UA"/>
+        </w:rPr>
+        <w:t>гіперпараметрів</w:t>
+      </w:r>
+      <w:proofErr w:type="spellEnd"/>
+      <w:r>
+        <w:rPr>
+          <w:lang w:val="uk-UA"/>
+        </w:rPr>
+        <w:t xml:space="preserve"> та </w:t>
+      </w:r>
+      <w:proofErr w:type="spellStart"/>
+      <w:r>
+        <w:rPr>
+          <w:lang w:val="uk-UA"/>
+        </w:rPr>
+        <w:t>топологій</w:t>
+      </w:r>
+      <w:proofErr w:type="spellEnd"/>
+      <w:r>
+        <w:rPr>
+          <w:lang w:val="uk-UA"/>
+        </w:rPr>
+        <w:t>, для прикладу було проведено багато тестів над архітектурою з 60 вихідними нейронами для класів хвилин та 12 нейронами для годин відповідно. Зрештою автори зупинилися на топології, яка на виході мала 13 нейронів, з них 12 це класи для годин, і 1 нейрон виступав як значення хвилини від 0 до 60. Тобто було застосовано класифікацію для години і регресію для хвилини.</w:t>
+      </w:r>
+    </w:p>
+    <w:p>
+      <w:pPr>
+        <w:rPr>
+          <w:lang w:val="uk-UA"/>
+        </w:rPr>
+      </w:pPr>
+      <w:r>
+        <w:rPr>
+          <w:lang w:val="uk-UA"/>
+        </w:rPr>
+        <w:t xml:space="preserve">Після низки тестів розробники зупинилися на топології, яка складалася з чотирьох </w:t>
+      </w:r>
+      <w:proofErr w:type="spellStart"/>
+      <w:r>
+        <w:rPr>
+          <w:lang w:val="uk-UA"/>
+        </w:rPr>
+        <w:t>згорткових</w:t>
+      </w:r>
+      <w:proofErr w:type="spellEnd"/>
+      <w:r>
+        <w:rPr>
+          <w:lang w:val="uk-UA"/>
+        </w:rPr>
+        <w:t xml:space="preserve"> шарів, і функції </w:t>
+      </w:r>
+      <w:r>
+        <w:t>dropout</w:t>
+      </w:r>
+      <w:r>
+        <w:rPr>
+          <w:lang w:val="uk-UA"/>
+        </w:rPr>
+        <w:t xml:space="preserve"> після яких ідуть дві паралельні повністю </w:t>
+      </w:r>
+      <w:r>
+        <w:rPr>
+          <w:lang w:val="uk-UA"/>
+        </w:rPr>
+        <w:t>з’єднані</w:t>
+      </w:r>
+      <w:r>
+        <w:rPr>
+          <w:lang w:val="uk-UA"/>
+        </w:rPr>
+        <w:t xml:space="preserve"> лінійні мережі для класифікації години і регресії хвилини, кожна з цих мереж </w:t>
+      </w:r>
+      <w:r>
+        <w:rPr>
+          <w:lang w:val="uk-UA"/>
+        </w:rPr>
+        <w:t>має</w:t>
+      </w:r>
+      <w:r>
+        <w:rPr>
+          <w:lang w:val="uk-UA"/>
+        </w:rPr>
+        <w:t xml:space="preserve"> по два приховані шари. </w:t>
+      </w:r>
+      <w:r>
+        <w:rPr>
+          <w:lang w:val="uk-UA"/>
+        </w:rPr>
+        <w:t xml:space="preserve">Ефективне навчання також забезпечували </w:t>
+      </w:r>
+      <w:r>
+        <w:rPr>
+          <w:lang w:val="uk-UA"/>
+        </w:rPr>
+        <w:t xml:space="preserve">оптимізатор </w:t>
+      </w:r>
+      <w:r>
+        <w:t>Adam</w:t>
+      </w:r>
+      <w:r>
+        <w:rPr>
+          <w:lang w:val="uk-UA"/>
+        </w:rPr>
+        <w:t xml:space="preserve">, та складена функція помилки. </w:t>
+      </w:r>
+      <w:r>
+        <w:rPr>
+          <w:lang w:val="uk-UA"/>
+        </w:rPr>
+        <w:drawing>
+          <wp:inline distT="0" distB="0" distL="0" distR="0" wp14:anchorId="54CF28C6" wp14:editId="23688E7F">
+            <wp:extent cx="3415665" cy="277978"/>
+            <wp:effectExtent l="0" t="0" r="0" b="8255"/>
+            <wp:docPr id="1181867054" name="Рисунок 1"/>
+            <wp:cNvGraphicFramePr>
+              <a:graphicFrameLocks xmlns:a="http://schemas.openxmlformats.org/drawingml/2006/main" noChangeAspect="1"/>
+            </wp:cNvGraphicFramePr>
+            <a:graphic xmlns:a="http://schemas.openxmlformats.org/drawingml/2006/main">
+              <a:graphicData uri="http://schemas.openxmlformats.org/drawingml/2006/picture">
+                <pic:pic xmlns:pic="http://schemas.openxmlformats.org/drawingml/2006/picture">
+                  <pic:nvPicPr>
+                    <pic:cNvPr id="1181867054" name=""/>
+                    <pic:cNvPicPr/>
+                  </pic:nvPicPr>
+                  <pic:blipFill>
+                    <a:blip r:embed="rId10"/>
+                    <a:stretch>
+                      <a:fillRect/>
+                    </a:stretch>
+                  </pic:blipFill>
+                  <pic:spPr>
+                    <a:xfrm>
+                      <a:off x="0" y="0"/>
+                      <a:ext cx="3441034" cy="280043"/>
+                    </a:xfrm>
+                    <a:prstGeom prst="rect">
+                      <a:avLst/>
+                    </a:prstGeom>
+                  </pic:spPr>
+                </pic:pic>
+              </a:graphicData>
+            </a:graphic>
+          </wp:inline>
+        </w:drawing>
+      </w:r>
+    </w:p>
+    <w:p>
+      <w:pPr>
+        <w:rPr>
+          <w:lang w:val="uk-UA"/>
+        </w:rPr>
+      </w:pPr>
+    </w:p>
+    <w:p>
+      <w:pPr>
+        <w:rPr>
+          <w:lang w:val="ru-RU"/>
+        </w:rPr>
+      </w:pPr>
+      <w:r>
+        <w:rPr>
+          <w:lang w:val="uk-UA"/>
+        </w:rPr>
+        <w:t xml:space="preserve">Як видно на малюнку(1), функція втрат складається з суми функцій помилок години і </w:t>
+      </w:r>
+      <w:r>
+        <w:rPr>
+          <w:lang w:val="uk-UA"/>
+        </w:rPr>
+        <w:t>х</w:t>
+      </w:r>
+      <w:r>
+        <w:rPr>
+          <w:lang w:val="uk-UA"/>
+        </w:rPr>
+        <w:t>в</w:t>
+      </w:r>
+      <w:r>
+        <w:rPr>
+          <w:lang w:val="uk-UA"/>
+        </w:rPr>
+        <w:t>и</w:t>
+      </w:r>
+      <w:r>
+        <w:rPr>
+          <w:lang w:val="uk-UA"/>
+        </w:rPr>
+        <w:t xml:space="preserve">лини, які перед цим ще </w:t>
+      </w:r>
+      <w:r>
+        <w:rPr>
+          <w:lang w:val="uk-UA"/>
+        </w:rPr>
+        <w:t>м</w:t>
+      </w:r>
+      <w:r>
+        <w:rPr>
+          <w:lang w:val="uk-UA"/>
+        </w:rPr>
+        <w:t>нож</w:t>
+      </w:r>
+      <w:r>
+        <w:rPr>
+          <w:lang w:val="uk-UA"/>
+        </w:rPr>
+        <w:t>аться</w:t>
+      </w:r>
+      <w:r>
+        <w:rPr>
+          <w:lang w:val="uk-UA"/>
+        </w:rPr>
+        <w:t xml:space="preserve"> на </w:t>
+      </w:r>
+      <w:r>
+        <w:rPr>
+          <w:lang w:val="uk-UA"/>
+        </w:rPr>
+        <w:t xml:space="preserve">свої ваги, що дозволяє регулювати значущість тієї чи іншої помилки. Значення помилки </w:t>
+      </w:r>
+      <w:proofErr w:type="spellStart"/>
+      <w:r>
+        <w:t>hourLoss</w:t>
+      </w:r>
+      <w:proofErr w:type="spellEnd"/>
+      <w:r>
+        <w:rPr>
+          <w:lang w:val="uk-UA"/>
+        </w:rPr>
+        <w:t xml:space="preserve"> </w:t>
+      </w:r>
+      <w:r>
+        <w:rPr>
+          <w:lang w:val="uk-UA"/>
+        </w:rPr>
+        <w:t>рахується за крос-</w:t>
+      </w:r>
+      <w:proofErr w:type="spellStart"/>
+      <w:r>
+        <w:rPr>
+          <w:lang w:val="uk-UA"/>
+        </w:rPr>
+        <w:t>ентропійною</w:t>
+      </w:r>
+      <w:proofErr w:type="spellEnd"/>
+      <w:r>
+        <w:rPr>
+          <w:lang w:val="uk-UA"/>
+        </w:rPr>
+        <w:t xml:space="preserve"> функцією, а значення </w:t>
+      </w:r>
+      <w:proofErr w:type="spellStart"/>
+      <w:r>
+        <w:t>minuteLoss</w:t>
+      </w:r>
+      <w:proofErr w:type="spellEnd"/>
+      <w:r>
+        <w:rPr>
+          <w:lang w:val="uk-UA"/>
+        </w:rPr>
+        <w:t xml:space="preserve"> </w:t>
+      </w:r>
+      <w:r>
+        <w:rPr>
+          <w:lang w:val="uk-UA"/>
+        </w:rPr>
+        <w:t>в свою чергу рахується як середня квадратична помилки.</w:t>
+      </w:r>
+      <w:r>
+        <w:rPr>
+          <w:lang w:val="uk-UA"/>
+        </w:rPr>
+        <w:t xml:space="preserve"> Шляхом чисельних тестів було визначено, що </w:t>
+      </w:r>
+      <w:proofErr w:type="spellStart"/>
+      <w:r>
+        <w:rPr>
+          <w:lang w:val="uk-UA"/>
+        </w:rPr>
+        <w:t>найраща</w:t>
+      </w:r>
+      <w:proofErr w:type="spellEnd"/>
+      <w:r>
+        <w:rPr>
+          <w:lang w:val="uk-UA"/>
+        </w:rPr>
+        <w:t xml:space="preserve"> точність моделі досягається при відношенні ваг 20 </w:t>
+      </w:r>
+      <w:r>
+        <w:rPr>
+          <w:lang w:val="ru-RU"/>
+        </w:rPr>
+        <w:t>: 1</w:t>
+      </w:r>
+      <w:r>
+        <w:rPr>
+          <w:lang w:val="ru-RU"/>
+        </w:rPr>
+        <w:t xml:space="preserve">, де 20 </w:t>
+      </w:r>
+      <w:proofErr w:type="spellStart"/>
+      <w:r>
+        <w:rPr>
+          <w:lang w:val="ru-RU"/>
+        </w:rPr>
+        <w:t>значення</w:t>
+      </w:r>
+      <w:proofErr w:type="spellEnd"/>
+      <w:r>
+        <w:rPr>
+          <w:lang w:val="ru-RU"/>
+        </w:rPr>
+        <w:t xml:space="preserve"> ваги для </w:t>
+      </w:r>
+      <w:proofErr w:type="spellStart"/>
+      <w:r>
+        <w:rPr>
+          <w:lang w:val="ru-RU"/>
+        </w:rPr>
+        <w:t>години</w:t>
+      </w:r>
+      <w:proofErr w:type="spellEnd"/>
+      <w:r>
+        <w:rPr>
+          <w:lang w:val="ru-RU"/>
+        </w:rPr>
+        <w:t>.</w:t>
+      </w:r>
+    </w:p>
+    <w:p>
+      <w:pPr>
+        <w:rPr>
+          <w:lang w:val="uk-UA"/>
+        </w:rPr>
+      </w:pPr>
+      <w:proofErr w:type="spellStart"/>
+      <w:r>
+        <w:rPr>
+          <w:lang w:val="ru-RU"/>
+        </w:rPr>
+        <w:t>Навчену</w:t>
+      </w:r>
+      <w:proofErr w:type="spellEnd"/>
+      <w:r>
+        <w:rPr>
+          <w:lang w:val="ru-RU"/>
+        </w:rPr>
+        <w:t xml:space="preserve"> модель </w:t>
+      </w:r>
+      <w:proofErr w:type="spellStart"/>
+      <w:r>
+        <w:rPr>
+          <w:lang w:val="ru-RU"/>
+        </w:rPr>
+        <w:t>було</w:t>
+      </w:r>
+      <w:proofErr w:type="spellEnd"/>
+      <w:r>
+        <w:rPr>
+          <w:lang w:val="ru-RU"/>
+        </w:rPr>
+        <w:t xml:space="preserve"> </w:t>
+      </w:r>
+      <w:proofErr w:type="spellStart"/>
+      <w:r>
+        <w:rPr>
+          <w:lang w:val="ru-RU"/>
+        </w:rPr>
+        <w:t>збережено</w:t>
+      </w:r>
+      <w:proofErr w:type="spellEnd"/>
+      <w:r>
+        <w:rPr>
+          <w:lang w:val="ru-RU"/>
+        </w:rPr>
+        <w:t xml:space="preserve"> </w:t>
+      </w:r>
+      <w:proofErr w:type="gramStart"/>
+      <w:r>
+        <w:rPr>
+          <w:lang w:val="ru-RU"/>
+        </w:rPr>
+        <w:t>у .</w:t>
+      </w:r>
+      <w:proofErr w:type="spellStart"/>
+      <w:r>
+        <w:t>pth</w:t>
+      </w:r>
+      <w:proofErr w:type="spellEnd"/>
+      <w:proofErr w:type="gramEnd"/>
+      <w:r>
+        <w:rPr>
+          <w:lang w:val="ru-RU"/>
+        </w:rPr>
+        <w:t xml:space="preserve"> </w:t>
+      </w:r>
+      <w:r>
+        <w:rPr>
+          <w:lang w:val="uk-UA"/>
+        </w:rPr>
+        <w:t>форматі і в подальшому використано у функції для передбачення. При всіх цих конфігураціях вдалося досягти наступних результатів</w:t>
+      </w:r>
+      <w:r>
+        <w:rPr>
+          <w:lang w:val="ru-RU"/>
+        </w:rPr>
+        <w:t xml:space="preserve">: </w:t>
+      </w:r>
+      <w:r>
+        <w:rPr>
+          <w:lang w:val="uk-UA"/>
+        </w:rPr>
+        <w:t>точність в 0.7323 при допустимому відхиленні хвилинної стрілки в 2 хвилини, 0.8638 при відхиленні в 3 хвилини і 0.9293 відхиленні в 5 хвилин.</w:t>
+      </w:r>
+    </w:p>
+    <w:p>
+      <w:pPr>
+        <w:rPr>
+          <w:lang w:val="uk-UA"/>
+        </w:rPr>
+      </w:pPr>
+    </w:p>
+    <w:p>
+      <w:pPr>
+        <w:rPr>
+          <w:lang w:val="uk-UA"/>
+        </w:rPr>
+      </w:pPr>
+    </w:p>
+    <w:p>
+      <w:pPr>
+        <w:rPr>
+          <w:lang w:val="uk-UA"/>
+        </w:rPr>
+      </w:pPr>
+    </w:p>
+    <w:p>
+      <w:pPr>
+        <w:rPr>
+          <w:lang w:val="uk-UA"/>
+        </w:rPr>
+      </w:pPr>
+    </w:p>
+    <w:p>
+      <w:pPr>
+        <w:rPr>
+          <w:lang w:val="uk-UA"/>
+        </w:rPr>
+      </w:pPr>
+    </w:p>
+    <w:p>
+      <w:pPr>
+        <w:rPr>
+          <w:lang w:val="uk-UA"/>
+        </w:rPr>
+      </w:pPr>
+    </w:p>
+    <w:p>
+      <w:pPr>
         <w:rPr>
           <w:lang w:val="uk-UA"/>
         </w:rPr>
@@ -1607,7 +2408,7 @@
           <w:rFonts w:cs="Times New Roman"/>
           <w:b/>
           <w:szCs w:val="24"/>
-          <w:lang w:val="ru-RU"/>
+          <w:lang w:val="uk-UA"/>
         </w:rPr>
       </w:pPr>
     </w:p>
@@ -1619,7 +2420,7 @@
           <w:rFonts w:cs="Times New Roman"/>
           <w:b/>
           <w:szCs w:val="24"/>
-          <w:lang w:val="ru-RU"/>
+          <w:lang w:val="uk-UA"/>
         </w:rPr>
       </w:pPr>
     </w:p>
@@ -1631,7 +2432,7 @@
           <w:rFonts w:cs="Times New Roman"/>
           <w:b/>
           <w:szCs w:val="24"/>
-          <w:lang w:val="ru-RU"/>
+          <w:lang w:val="uk-UA"/>
         </w:rPr>
       </w:pPr>
     </w:p>
@@ -1643,7 +2444,7 @@
           <w:rFonts w:cs="Times New Roman"/>
           <w:b/>
           <w:szCs w:val="24"/>
-          <w:lang w:val="ru-RU"/>
+          <w:lang w:val="uk-UA"/>
         </w:rPr>
       </w:pPr>
     </w:p>
@@ -1655,7 +2456,7 @@
           <w:rFonts w:cs="Times New Roman"/>
           <w:b/>
           <w:szCs w:val="24"/>
-          <w:lang w:val="ru-RU"/>
+          <w:lang w:val="uk-UA"/>
         </w:rPr>
       </w:pPr>
     </w:p>
@@ -1667,7 +2468,7 @@
           <w:rFonts w:cs="Times New Roman"/>
           <w:b/>
           <w:szCs w:val="24"/>
-          <w:lang w:val="ru-RU"/>
+          <w:lang w:val="uk-UA"/>
         </w:rPr>
       </w:pPr>
     </w:p>
@@ -1679,7 +2480,7 @@
           <w:rFonts w:cs="Times New Roman"/>
           <w:b/>
           <w:szCs w:val="24"/>
-          <w:lang w:val="ru-RU"/>
+          <w:lang w:val="uk-UA"/>
         </w:rPr>
       </w:pPr>
     </w:p>
@@ -1691,7 +2492,7 @@
           <w:rFonts w:cs="Times New Roman"/>
           <w:b/>
           <w:szCs w:val="24"/>
-          <w:lang w:val="ru-RU"/>
+          <w:lang w:val="uk-UA"/>
         </w:rPr>
       </w:pPr>
     </w:p>
@@ -1703,7 +2504,7 @@
           <w:rFonts w:cs="Times New Roman"/>
           <w:b/>
           <w:szCs w:val="24"/>
-          <w:lang w:val="ru-RU"/>
+          <w:lang w:val="uk-UA"/>
         </w:rPr>
       </w:pPr>
     </w:p>
@@ -1715,7 +2516,7 @@
           <w:rFonts w:cs="Times New Roman"/>
           <w:b/>
           <w:szCs w:val="24"/>
-          <w:lang w:val="ru-RU"/>
+          <w:lang w:val="uk-UA"/>
         </w:rPr>
       </w:pPr>
     </w:p>
@@ -1727,7 +2528,7 @@
           <w:rFonts w:cs="Times New Roman"/>
           <w:b/>
           <w:szCs w:val="24"/>
-          <w:lang w:val="ru-RU"/>
+          <w:lang w:val="uk-UA"/>
         </w:rPr>
       </w:pPr>
     </w:p>
@@ -1739,7 +2540,7 @@
           <w:rFonts w:cs="Times New Roman"/>
           <w:b/>
           <w:szCs w:val="24"/>
-          <w:lang w:val="ru-RU"/>
+          <w:lang w:val="uk-UA"/>
         </w:rPr>
       </w:pPr>
     </w:p>
@@ -1751,7 +2552,7 @@
           <w:rFonts w:cs="Times New Roman"/>
           <w:b/>
           <w:szCs w:val="24"/>
-          <w:lang w:val="ru-RU"/>
+          <w:lang w:val="uk-UA"/>
         </w:rPr>
       </w:pPr>
     </w:p>
@@ -1763,7 +2564,7 @@
           <w:rFonts w:cs="Times New Roman"/>
           <w:b/>
           <w:szCs w:val="24"/>
-          <w:lang w:val="ru-RU"/>
+          <w:lang w:val="uk-UA"/>
         </w:rPr>
       </w:pPr>
     </w:p>
@@ -1775,7 +2576,7 @@
           <w:rFonts w:cs="Times New Roman"/>
           <w:b/>
           <w:szCs w:val="24"/>
-          <w:lang w:val="ru-RU"/>
+          <w:lang w:val="uk-UA"/>
         </w:rPr>
       </w:pPr>
     </w:p>
@@ -1787,7 +2588,7 @@
           <w:rFonts w:cs="Times New Roman"/>
           <w:b/>
           <w:szCs w:val="24"/>
-          <w:lang w:val="ru-RU"/>
+          <w:lang w:val="uk-UA"/>
         </w:rPr>
       </w:pPr>
     </w:p>
@@ -1799,7 +2600,7 @@
           <w:rFonts w:cs="Times New Roman"/>
           <w:b/>
           <w:szCs w:val="24"/>
-          <w:lang w:val="ru-RU"/>
+          <w:lang w:val="uk-UA"/>
         </w:rPr>
       </w:pPr>
     </w:p>
@@ -1811,7 +2612,7 @@
           <w:rFonts w:cs="Times New Roman"/>
           <w:b/>
           <w:szCs w:val="24"/>
-          <w:lang w:val="ru-RU"/>
+          <w:lang w:val="uk-UA"/>
         </w:rPr>
       </w:pPr>
     </w:p>
@@ -1823,7 +2624,7 @@
           <w:rFonts w:cs="Times New Roman"/>
           <w:b/>
           <w:szCs w:val="24"/>
-          <w:lang w:val="ru-RU"/>
+          <w:lang w:val="uk-UA"/>
         </w:rPr>
       </w:pPr>
     </w:p>
@@ -1835,7 +2636,7 @@
           <w:rFonts w:cs="Times New Roman"/>
           <w:b/>
           <w:szCs w:val="24"/>
-          <w:lang w:val="ru-RU"/>
+          <w:lang w:val="uk-UA"/>
         </w:rPr>
       </w:pPr>
     </w:p>
@@ -1847,7 +2648,7 @@
           <w:rFonts w:cs="Times New Roman"/>
           <w:b/>
           <w:szCs w:val="24"/>
-          <w:lang w:val="ru-RU"/>
+          <w:lang w:val="uk-UA"/>
         </w:rPr>
       </w:pPr>
     </w:p>
@@ -1859,7 +2660,7 @@
           <w:rFonts w:cs="Times New Roman"/>
           <w:b/>
           <w:szCs w:val="24"/>
-          <w:lang w:val="ru-RU"/>
+          <w:lang w:val="uk-UA"/>
         </w:rPr>
       </w:pPr>
     </w:p>
@@ -1871,7 +2672,7 @@
           <w:rFonts w:cs="Times New Roman"/>
           <w:b/>
           <w:szCs w:val="24"/>
-          <w:lang w:val="ru-RU"/>
+          <w:lang w:val="uk-UA"/>
         </w:rPr>
       </w:pPr>
     </w:p>
@@ -1883,7 +2684,7 @@
           <w:rFonts w:cs="Times New Roman"/>
           <w:b/>
           <w:szCs w:val="24"/>
-          <w:lang w:val="ru-RU"/>
+          <w:lang w:val="uk-UA"/>
         </w:rPr>
       </w:pPr>
     </w:p>
@@ -1895,7 +2696,7 @@
           <w:rFonts w:cs="Times New Roman"/>
           <w:b/>
           <w:szCs w:val="24"/>
-          <w:lang w:val="ru-RU"/>
+          <w:lang w:val="uk-UA"/>
         </w:rPr>
       </w:pPr>
     </w:p>
@@ -1907,7 +2708,7 @@
           <w:rFonts w:cs="Times New Roman"/>
           <w:b/>
           <w:szCs w:val="24"/>
-          <w:lang w:val="ru-RU"/>
+          <w:lang w:val="uk-UA"/>
         </w:rPr>
       </w:pPr>
     </w:p>
@@ -1919,7 +2720,7 @@
           <w:rFonts w:cs="Times New Roman"/>
           <w:b/>
           <w:szCs w:val="24"/>
-          <w:lang w:val="ru-RU"/>
+          <w:lang w:val="uk-UA"/>
         </w:rPr>
       </w:pPr>
     </w:p>
@@ -1931,7 +2732,7 @@
           <w:rFonts w:cs="Times New Roman"/>
           <w:b/>
           <w:szCs w:val="24"/>
-          <w:lang w:val="ru-RU"/>
+          <w:lang w:val="uk-UA"/>
         </w:rPr>
       </w:pPr>
     </w:p>
@@ -1943,7 +2744,7 @@
           <w:rFonts w:cs="Times New Roman"/>
           <w:b/>
           <w:szCs w:val="24"/>
-          <w:lang w:val="ru-RU"/>
+          <w:lang w:val="uk-UA"/>
         </w:rPr>
       </w:pPr>
     </w:p>
@@ -1955,7 +2756,7 @@
           <w:rFonts w:cs="Times New Roman"/>
           <w:b/>
           <w:szCs w:val="24"/>
-          <w:lang w:val="ru-RU"/>
+          <w:lang w:val="uk-UA"/>
         </w:rPr>
       </w:pPr>
     </w:p>
@@ -1967,7 +2768,7 @@
           <w:rFonts w:cs="Times New Roman"/>
           <w:b/>
           <w:szCs w:val="24"/>
-          <w:lang w:val="ru-RU"/>
+          <w:lang w:val="uk-UA"/>
         </w:rPr>
       </w:pPr>
     </w:p>
@@ -1979,7 +2780,7 @@
           <w:rFonts w:cs="Times New Roman"/>
           <w:b/>
           <w:szCs w:val="24"/>
-          <w:lang w:val="ru-RU"/>
+          <w:lang w:val="uk-UA"/>
         </w:rPr>
       </w:pPr>
     </w:p>
@@ -1991,7 +2792,7 @@
           <w:rFonts w:cs="Times New Roman"/>
           <w:b/>
           <w:szCs w:val="24"/>
-          <w:lang w:val="ru-RU"/>
+          <w:lang w:val="uk-UA"/>
         </w:rPr>
       </w:pPr>
     </w:p>
@@ -2003,7 +2804,7 @@
           <w:rFonts w:cs="Times New Roman"/>
           <w:b/>
           <w:szCs w:val="24"/>
-          <w:lang w:val="ru-RU"/>
+          <w:lang w:val="uk-UA"/>
         </w:rPr>
       </w:pPr>
     </w:p>
@@ -2015,7 +2816,7 @@
           <w:rFonts w:cs="Times New Roman"/>
           <w:b/>
           <w:szCs w:val="24"/>
-          <w:lang w:val="ru-RU"/>
+          <w:lang w:val="uk-UA"/>
         </w:rPr>
       </w:pPr>
     </w:p>
@@ -2027,7 +2828,7 @@
           <w:rFonts w:cs="Times New Roman"/>
           <w:b/>
           <w:szCs w:val="24"/>
-          <w:lang w:val="ru-RU"/>
+          <w:lang w:val="uk-UA"/>
         </w:rPr>
       </w:pPr>
     </w:p>
@@ -2039,7 +2840,7 @@
           <w:rFonts w:cs="Times New Roman"/>
           <w:b/>
           <w:szCs w:val="24"/>
-          <w:lang w:val="ru-RU"/>
+          <w:lang w:val="uk-UA"/>
         </w:rPr>
       </w:pPr>
     </w:p>
@@ -2217,7 +3018,7 @@
         </w:rPr>
         <w:t xml:space="preserve">APA Citation Style. (2014). Retrieved on July 27 from </w:t>
       </w:r>
-      <w:hyperlink r:id="rId10" w:history="1">
+      <w:hyperlink r:id="rId11" w:history="1">
         <w:r>
           <w:rPr>
             <w:rStyle w:val="a4"/>
@@ -2335,7 +3136,7 @@
         </w:rPr>
         <w:t xml:space="preserve">Retrieved on July 27 from </w:t>
       </w:r>
-      <w:hyperlink r:id="rId11" w:history="1">
+      <w:hyperlink r:id="rId12" w:history="1">
         <w:r>
           <w:rPr>
             <w:rStyle w:val="a4"/>
@@ -2372,7 +3173,7 @@
         </w:rPr>
         <w:t xml:space="preserve">Research and Documentation Online. (2014). Retrieved on July 27 from </w:t>
       </w:r>
-      <w:hyperlink r:id="rId12" w:history="1">
+      <w:hyperlink r:id="rId13" w:history="1">
         <w:r>
           <w:rPr>
             <w:rStyle w:val="a4"/>
@@ -2401,7 +3202,7 @@
         </w:rPr>
         <w:t xml:space="preserve">University of New Haven. (2014). Retrieved on July 27 from  </w:t>
       </w:r>
-      <w:hyperlink r:id="rId13" w:history="1">
+      <w:hyperlink r:id="rId14" w:history="1">
         <w:r>
           <w:rPr>
             <w:rStyle w:val="a4"/>
@@ -2432,7 +3233,7 @@
         </w:rPr>
         <w:t xml:space="preserve">Williams College Libraries. (2014). Retrieved on July 27 from </w:t>
       </w:r>
-      <w:hyperlink r:id="rId14" w:history="1">
+      <w:hyperlink r:id="rId15" w:history="1">
         <w:r>
           <w:rPr>
             <w:rStyle w:val="a4"/>
@@ -2666,7 +3467,7 @@
         </mc:Choice>
         <mc:Fallback>
           <w:pict>
-            <v:line w14:anchorId="665FA389" id="Rovná spojnica 2" o:spid="_x0000_s1026" style="position:absolute;flip:y;z-index:251659264;visibility:visible;mso-wrap-style:square;mso-width-percent:0;mso-height-percent:0;mso-wrap-distance-left:9pt;mso-wrap-distance-top:0;mso-wrap-distance-right:9pt;mso-wrap-distance-bottom:0;mso-position-horizontal:absolute;mso-position-horizontal-relative:margin;mso-position-vertical:absolute;mso-position-vertical-relative:page;mso-width-percent:0;mso-height-percent:0;mso-width-relative:margin;mso-height-relative:margin" from="0,51.45pt" to="441.85pt,51.45pt" o:gfxdata="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" strokecolor="black [3040]">
+            <v:line w14:anchorId="346431A2" id="Rovná spojnica 2" o:spid="_x0000_s1026" style="position:absolute;flip:y;z-index:251659264;visibility:visible;mso-wrap-style:square;mso-width-percent:0;mso-height-percent:0;mso-wrap-distance-left:9pt;mso-wrap-distance-top:0;mso-wrap-distance-right:9pt;mso-wrap-distance-bottom:0;mso-position-horizontal:absolute;mso-position-horizontal-relative:margin;mso-position-vertical:absolute;mso-position-vertical-relative:page;mso-width-percent:0;mso-height-percent:0;mso-width-relative:margin;mso-height-relative:margin" from="0,51.45pt" to="441.85pt,51.45pt" o:gfxdata="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" strokecolor="black [3040]">
               <w10:wrap anchorx="margin" anchory="page"/>
             </v:line>
           </w:pict>

</xml_diff>